<commit_message>
added references to Cramerer and updated license
</commit_message>
<xml_diff>
--- a/docs/report/HEGSRR-Replication-Report.docx
+++ b/docs/report/HEGSRR-Replication-Report.docx
@@ -1,6 +1,6 @@
 
 <file path=word/document.xml><?xml version="1.0" encoding="utf-8"?>
-<w:document xmlns:wpc="http://schemas.microsoft.com/office/word/2010/wordprocessingCanvas" xmlns:cx="http://schemas.microsoft.com/office/drawing/2014/chartex" xmlns:cx1="http://schemas.microsoft.com/office/drawing/2015/9/8/chartex" xmlns:cx2="http://schemas.microsoft.com/office/drawing/2015/10/21/chartex" xmlns:cx3="http://schemas.microsoft.com/office/drawing/2016/5/9/chartex" xmlns:cx4="http://schemas.microsoft.com/office/drawing/2016/5/10/chartex" xmlns:cx5="http://schemas.microsoft.com/office/drawing/2016/5/11/chartex" xmlns:cx6="http://schemas.microsoft.com/office/drawing/2016/5/12/chartex" xmlns:cx7="http://schemas.microsoft.com/office/drawing/2016/5/13/chartex" xmlns:cx8="http://schemas.microsoft.com/office/drawing/2016/5/14/chartex" xmlns:mc="http://schemas.openxmlformats.org/markup-compatibility/2006" xmlns:aink="http://schemas.microsoft.com/office/drawing/2016/ink" xmlns:am3d="http://schemas.microsoft.com/office/drawing/2017/model3d" xmlns:o="urn:schemas-microsoft-com:office:office" xmlns:r="http://schemas.openxmlformats.org/officeDocument/2006/relationships" xmlns:m="http://schemas.openxmlformats.org/officeDocument/2006/math" xmlns:v="urn:schemas-microsoft-com:vml" xmlns:wp14="http://schemas.microsoft.com/office/word/2010/wordprocessingDrawing" xmlns:wp="http://schemas.openxmlformats.org/drawingml/2006/wordprocessingDrawing" xmlns:w10="urn:schemas-microsoft-com:office:word" xmlns:w="http://schemas.openxmlformats.org/wordprocessingml/2006/main" xmlns:w14="http://schemas.microsoft.com/office/word/2010/wordml" xmlns:w15="http://schemas.microsoft.com/office/word/2012/wordml" xmlns:w16cid="http://schemas.microsoft.com/office/word/2016/wordml/cid" xmlns:w16se="http://schemas.microsoft.com/office/word/2015/wordml/symex" xmlns:wpg="http://schemas.microsoft.com/office/word/2010/wordprocessingGroup" xmlns:wpi="http://schemas.microsoft.com/office/word/2010/wordprocessingInk" xmlns:wne="http://schemas.microsoft.com/office/word/2006/wordml" xmlns:wps="http://schemas.microsoft.com/office/word/2010/wordprocessingShape" mc:Ignorable="w14 w15 w16se w16cid wp14">
+<w:document xmlns:wpc="http://schemas.microsoft.com/office/word/2010/wordprocessingCanvas" xmlns:cx="http://schemas.microsoft.com/office/drawing/2014/chartex" xmlns:cx1="http://schemas.microsoft.com/office/drawing/2015/9/8/chartex" xmlns:mc="http://schemas.openxmlformats.org/markup-compatibility/2006" xmlns:o="urn:schemas-microsoft-com:office:office" xmlns:r="http://schemas.openxmlformats.org/officeDocument/2006/relationships" xmlns:m="http://schemas.openxmlformats.org/officeDocument/2006/math" xmlns:v="urn:schemas-microsoft-com:vml" xmlns:wp14="http://schemas.microsoft.com/office/word/2010/wordprocessingDrawing" xmlns:wp="http://schemas.openxmlformats.org/drawingml/2006/wordprocessingDrawing" xmlns:w10="urn:schemas-microsoft-com:office:word" xmlns:w="http://schemas.openxmlformats.org/wordprocessingml/2006/main" xmlns:w14="http://schemas.microsoft.com/office/word/2010/wordml" xmlns:w15="http://schemas.microsoft.com/office/word/2012/wordml" xmlns:w16se="http://schemas.microsoft.com/office/word/2015/wordml/symex" xmlns:wpg="http://schemas.microsoft.com/office/word/2010/wordprocessingGroup" xmlns:wpi="http://schemas.microsoft.com/office/word/2010/wordprocessingInk" xmlns:wne="http://schemas.microsoft.com/office/word/2006/wordml" xmlns:wps="http://schemas.microsoft.com/office/word/2010/wordprocessingShape" mc:Ignorable="w14 w15 w16se wp14">
   <w:body>
     <w:p>
       <w:pPr>
@@ -130,7 +130,7 @@
               </wp:anchor>
             </w:drawing>
           </mc:Choice>
-          <mc:Fallback>
+          <mc:Fallback xmlns:w16cid="http://schemas.microsoft.com/office/word/2016/wordml/cid" xmlns:am3d="http://schemas.microsoft.com/office/drawing/2017/model3d" xmlns:aink="http://schemas.microsoft.com/office/drawing/2016/ink" xmlns:cx8="http://schemas.microsoft.com/office/drawing/2016/5/14/chartex" xmlns:cx7="http://schemas.microsoft.com/office/drawing/2016/5/13/chartex" xmlns:cx6="http://schemas.microsoft.com/office/drawing/2016/5/12/chartex" xmlns:cx5="http://schemas.microsoft.com/office/drawing/2016/5/11/chartex" xmlns:cx4="http://schemas.microsoft.com/office/drawing/2016/5/10/chartex" xmlns:cx3="http://schemas.microsoft.com/office/drawing/2016/5/9/chartex" xmlns:cx2="http://schemas.microsoft.com/office/drawing/2015/10/21/chartex">
             <w:pict>
               <v:rect w14:anchorId="608EB0B8" id="Rectangle 2" o:spid="_x0000_s1026" style="position:absolute;margin-left:56.3pt;margin-top:-57.5pt;width:107.5pt;height:16.5pt;z-index:251660288;visibility:visible;mso-wrap-style:square;mso-width-percent:0;mso-height-percent:0;mso-wrap-distance-left:9pt;mso-wrap-distance-top:0;mso-wrap-distance-right:9pt;mso-wrap-distance-bottom:0;mso-position-horizontal:right;mso-position-horizontal-relative:margin;mso-position-vertical:absolute;mso-position-vertical-relative:text;mso-width-percent:0;mso-height-percent:0;mso-width-relative:margin;mso-height-relative:margin;v-text-anchor:middle" o:gfxdata="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" filled="f" strokecolor="#393737 [814]" strokeweight=".5pt">
                 <v:textbox inset="3.6pt,,3.6pt">
@@ -301,7 +301,7 @@
               </wp:anchor>
             </w:drawing>
           </mc:Choice>
-          <mc:Fallback>
+          <mc:Fallback xmlns:w16cid="http://schemas.microsoft.com/office/word/2016/wordml/cid" xmlns:am3d="http://schemas.microsoft.com/office/drawing/2017/model3d" xmlns:aink="http://schemas.microsoft.com/office/drawing/2016/ink" xmlns:cx8="http://schemas.microsoft.com/office/drawing/2016/5/14/chartex" xmlns:cx7="http://schemas.microsoft.com/office/drawing/2016/5/13/chartex" xmlns:cx6="http://schemas.microsoft.com/office/drawing/2016/5/12/chartex" xmlns:cx5="http://schemas.microsoft.com/office/drawing/2016/5/11/chartex" xmlns:cx4="http://schemas.microsoft.com/office/drawing/2016/5/10/chartex" xmlns:cx3="http://schemas.microsoft.com/office/drawing/2016/5/9/chartex" xmlns:cx2="http://schemas.microsoft.com/office/drawing/2015/10/21/chartex">
             <w:pict>
               <v:rect w14:anchorId="2ABC69C6" id="Rectangle 1" o:spid="_x0000_s1027" style="position:absolute;margin-left:0;margin-top:-.25pt;width:133.8pt;height:27.65pt;z-index:251659264;visibility:visible;mso-wrap-style:square;mso-width-percent:0;mso-wrap-distance-left:9pt;mso-wrap-distance-top:0;mso-wrap-distance-right:9pt;mso-wrap-distance-bottom:0;mso-position-horizontal:left;mso-position-horizontal-relative:page;mso-position-vertical:absolute;mso-position-vertical-relative:text;mso-width-percent:0;mso-width-relative:margin;v-text-anchor:middle" o:gfxdata="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" fillcolor="#00b050" stroked="f" strokeweight="1pt">
                 <v:textbox>
@@ -485,6 +485,7 @@
           <w:szCs w:val="20"/>
         </w:rPr>
       </w:pPr>
+      <w:proofErr w:type="gramStart"/>
       <w:r>
         <w:rPr>
           <w:rFonts w:cs="Arial"/>
@@ -492,33 +493,25 @@
           <w:color w:val="000000" w:themeColor="text1"/>
           <w:szCs w:val="20"/>
         </w:rPr>
-        <w:t>in:</w:t>
-      </w:r>
-      <w:r>
-        <w:rPr>
-          <w:rFonts w:cs="Arial"/>
+        <w:t>in</w:t>
+      </w:r>
+      <w:proofErr w:type="gramEnd"/>
+      <w:r>
+        <w:rPr>
+          <w:rFonts w:cs="Arial"/>
+          <w:i/>
           <w:color w:val="000000" w:themeColor="text1"/>
           <w:szCs w:val="20"/>
         </w:rPr>
-        <w:t xml:space="preserve"> Journal, </w:t>
-      </w:r>
-      <w:proofErr w:type="gramStart"/>
+        <w:t>:</w:t>
+      </w:r>
       <w:r>
         <w:rPr>
           <w:rFonts w:cs="Arial"/>
           <w:color w:val="000000" w:themeColor="text1"/>
           <w:szCs w:val="20"/>
         </w:rPr>
-        <w:t>Volume(</w:t>
-      </w:r>
-      <w:proofErr w:type="gramEnd"/>
-      <w:r>
-        <w:rPr>
-          <w:rFonts w:cs="Arial"/>
-          <w:color w:val="000000" w:themeColor="text1"/>
-          <w:szCs w:val="20"/>
-        </w:rPr>
-        <w:t>Issue), pages</w:t>
+        <w:t xml:space="preserve"> Journal, Volume(Issue), pages</w:t>
       </w:r>
     </w:p>
     <w:p>
@@ -637,7 +630,7 @@
               </wp:anchor>
             </w:drawing>
           </mc:Choice>
-          <mc:Fallback>
+          <mc:Fallback xmlns:w16cid="http://schemas.microsoft.com/office/word/2016/wordml/cid" xmlns:am3d="http://schemas.microsoft.com/office/drawing/2017/model3d" xmlns:aink="http://schemas.microsoft.com/office/drawing/2016/ink" xmlns:cx8="http://schemas.microsoft.com/office/drawing/2016/5/14/chartex" xmlns:cx7="http://schemas.microsoft.com/office/drawing/2016/5/13/chartex" xmlns:cx6="http://schemas.microsoft.com/office/drawing/2016/5/12/chartex" xmlns:cx5="http://schemas.microsoft.com/office/drawing/2016/5/11/chartex" xmlns:cx4="http://schemas.microsoft.com/office/drawing/2016/5/10/chartex" xmlns:cx3="http://schemas.microsoft.com/office/drawing/2016/5/9/chartex" xmlns:cx2="http://schemas.microsoft.com/office/drawing/2015/10/21/chartex">
             <w:pict>
               <v:shapetype w14:anchorId="1D3EED1F" id="_x0000_t202" coordsize="21600,21600" o:spt="202" path="m,l,21600r21600,l21600,xe">
                 <v:stroke joinstyle="miter"/>
@@ -825,7 +818,7 @@
               </wp:anchor>
             </w:drawing>
           </mc:Choice>
-          <mc:Fallback>
+          <mc:Fallback xmlns:w16cid="http://schemas.microsoft.com/office/word/2016/wordml/cid" xmlns:am3d="http://schemas.microsoft.com/office/drawing/2017/model3d" xmlns:aink="http://schemas.microsoft.com/office/drawing/2016/ink" xmlns:cx8="http://schemas.microsoft.com/office/drawing/2016/5/14/chartex" xmlns:cx7="http://schemas.microsoft.com/office/drawing/2016/5/13/chartex" xmlns:cx6="http://schemas.microsoft.com/office/drawing/2016/5/12/chartex" xmlns:cx5="http://schemas.microsoft.com/office/drawing/2016/5/11/chartex" xmlns:cx4="http://schemas.microsoft.com/office/drawing/2016/5/10/chartex" xmlns:cx3="http://schemas.microsoft.com/office/drawing/2016/5/9/chartex" xmlns:cx2="http://schemas.microsoft.com/office/drawing/2015/10/21/chartex">
             <w:pict>
               <v:shape w14:anchorId="4A47AC05" id="_x0000_s1029" type="#_x0000_t202" style="position:absolute;margin-left:0;margin-top:17.5pt;width:132.7pt;height:28.8pt;z-index:251664384;visibility:visible;mso-wrap-style:square;mso-width-percent:0;mso-height-percent:0;mso-wrap-distance-left:9pt;mso-wrap-distance-top:3.6pt;mso-wrap-distance-right:9pt;mso-wrap-distance-bottom:3.6pt;mso-position-horizontal:absolute;mso-position-horizontal-relative:page;mso-position-vertical:absolute;mso-position-vertical-relative:text;mso-width-percent:0;mso-height-percent:0;mso-width-relative:margin;mso-height-relative:margin;v-text-anchor:top" o:gfxdata="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" stroked="f">
                 <v:textbox inset=",0">
@@ -1417,16 +1410,7 @@
                 <w:rFonts w:cs="Arial"/>
                 <w:szCs w:val="20"/>
               </w:rPr>
-              <w:t>Separately list each research question and associated hypotheses being replicated. If a hypothesis is directional, state the direction. Identify the spatial coverage over which each hypothesis is expected to hold, and the spatial coverage at which each hypothesis will be tested (e.g., within a spe</w:t>
-            </w:r>
-            <w:bookmarkStart w:id="5" w:name="_GoBack"/>
-            <w:bookmarkEnd w:id="5"/>
-            <w:r>
-              <w:rPr>
-                <w:rFonts w:cs="Arial"/>
-                <w:szCs w:val="20"/>
-              </w:rPr>
-              <w:t xml:space="preserve">cific sub-region). </w:t>
+              <w:t xml:space="preserve">Separately list each research question and associated hypotheses being replicated. If a hypothesis is directional, state the direction. Identify the spatial coverage over which each hypothesis is expected to hold, and the spatial coverage at which each hypothesis will be tested (e.g., within a specific sub-region). </w:t>
             </w:r>
           </w:p>
           <w:p>
@@ -1480,8 +1464,8 @@
           <w:szCs w:val="20"/>
         </w:rPr>
         <w:sectPr>
-          <w:footerReference w:type="default" r:id="rId11"/>
-          <w:footerReference w:type="first" r:id="rId12"/>
+          <w:footerReference w:type="default" r:id="rId10"/>
+          <w:footerReference w:type="first" r:id="rId11"/>
           <w:pgSz w:w="12240" w:h="15840"/>
           <w:pgMar w:top="1800" w:right="1440" w:bottom="1800" w:left="2880" w:header="720" w:footer="720" w:gutter="0"/>
           <w:pgNumType w:start="1"/>
@@ -1498,17 +1482,17 @@
         <w:lastRenderedPageBreak/>
         <w:t xml:space="preserve">Original Study </w:t>
       </w:r>
-      <w:commentRangeStart w:id="6"/>
+      <w:commentRangeStart w:id="5"/>
       <w:r>
         <w:t>Information</w:t>
       </w:r>
-      <w:commentRangeEnd w:id="6"/>
+      <w:commentRangeEnd w:id="5"/>
       <w:r>
         <w:rPr>
           <w:rStyle w:val="CommentReference"/>
           <w:rFonts w:ascii="Arial" w:eastAsiaTheme="minorHAnsi" w:hAnsi="Arial" w:cstheme="minorBidi"/>
         </w:rPr>
-        <w:commentReference w:id="6"/>
+        <w:commentReference w:id="5"/>
       </w:r>
     </w:p>
     <w:p>
@@ -3118,7 +3102,23 @@
           <w:rFonts w:cs="Arial"/>
           <w:szCs w:val="20"/>
         </w:rPr>
-        <w:t xml:space="preserve">Identify any adjustments made for multiple testing (e.g., Bonferroni, </w:t>
+        <w:t xml:space="preserve">Identify any adjustments made for multiple testing (e.g., </w:t>
+      </w:r>
+      <w:proofErr w:type="spellStart"/>
+      <w:r>
+        <w:rPr>
+          <w:rFonts w:cs="Arial"/>
+          <w:szCs w:val="20"/>
+        </w:rPr>
+        <w:t>Bonferroni</w:t>
+      </w:r>
+      <w:proofErr w:type="spellEnd"/>
+      <w:r>
+        <w:rPr>
+          <w:rFonts w:cs="Arial"/>
+          <w:szCs w:val="20"/>
+        </w:rPr>
+        <w:t xml:space="preserve">, </w:t>
       </w:r>
       <w:proofErr w:type="spellStart"/>
       <w:r>
@@ -3852,78 +3852,6 @@
           <w:szCs w:val="20"/>
         </w:rPr>
       </w:pPr>
-    </w:p>
-    <w:p>
-      <w:pPr>
-        <w:rPr>
-          <w:rFonts w:cs="Arial"/>
-          <w:szCs w:val="20"/>
-        </w:rPr>
-      </w:pPr>
-    </w:p>
-    <w:p>
-      <w:pPr>
-        <w:rPr>
-          <w:rFonts w:cs="Arial"/>
-          <w:szCs w:val="20"/>
-        </w:rPr>
-      </w:pPr>
-    </w:p>
-    <w:p>
-      <w:pPr>
-        <w:rPr>
-          <w:rFonts w:cs="Arial"/>
-          <w:szCs w:val="20"/>
-        </w:rPr>
-      </w:pPr>
-    </w:p>
-    <w:p>
-      <w:pPr>
-        <w:rPr>
-          <w:rFonts w:cs="Arial"/>
-          <w:szCs w:val="20"/>
-        </w:rPr>
-      </w:pPr>
-    </w:p>
-    <w:p>
-      <w:pPr>
-        <w:rPr>
-          <w:rFonts w:cs="Arial"/>
-          <w:szCs w:val="20"/>
-        </w:rPr>
-      </w:pPr>
-    </w:p>
-    <w:p>
-      <w:pPr>
-        <w:rPr>
-          <w:rFonts w:cs="Arial"/>
-          <w:szCs w:val="20"/>
-        </w:rPr>
-      </w:pPr>
-    </w:p>
-    <w:p>
-      <w:pPr>
-        <w:rPr>
-          <w:rFonts w:cs="Arial"/>
-          <w:szCs w:val="20"/>
-        </w:rPr>
-      </w:pPr>
-    </w:p>
-    <w:p>
-      <w:pPr>
-        <w:rPr>
-          <w:rFonts w:cs="Arial"/>
-          <w:szCs w:val="20"/>
-        </w:rPr>
-      </w:pPr>
-    </w:p>
-    <w:p>
-      <w:pPr>
-        <w:rPr>
-          <w:rFonts w:cs="Arial"/>
-          <w:szCs w:val="20"/>
-        </w:rPr>
-      </w:pPr>
       <w:r>
         <w:rPr>
           <w:rFonts w:cs="Arial"/>
@@ -3939,29 +3867,23 @@
           <w:szCs w:val="20"/>
         </w:rPr>
       </w:pPr>
+      <w:proofErr w:type="gramStart"/>
       <w:r>
         <w:rPr>
           <w:rFonts w:cs="Arial"/>
           <w:i/>
           <w:szCs w:val="20"/>
         </w:rPr>
-        <w:t xml:space="preserve">This template was developed by Peter Kedron and Joseph Holler with funding support from </w:t>
-      </w:r>
-      <w:commentRangeStart w:id="7"/>
+        <w:t>This template was developed by Peter Kedron and Joseph Holler</w:t>
+      </w:r>
+      <w:proofErr w:type="gramEnd"/>
       <w:r>
         <w:rPr>
           <w:rFonts w:cs="Arial"/>
           <w:i/>
           <w:szCs w:val="20"/>
         </w:rPr>
-        <w:t xml:space="preserve">SBE-####. </w:t>
-      </w:r>
-      <w:commentRangeEnd w:id="7"/>
-      <w:r>
-        <w:rPr>
-          <w:rStyle w:val="CommentReference"/>
-        </w:rPr>
-        <w:commentReference w:id="7"/>
+        <w:t xml:space="preserve"> with funding support from </w:t>
       </w:r>
       <w:r>
         <w:rPr>
@@ -3969,6 +3891,30 @@
           <w:i/>
           <w:szCs w:val="20"/>
         </w:rPr>
+        <w:t>HEGS-</w:t>
+      </w:r>
+      <w:r>
+        <w:rPr>
+          <w:rFonts w:cs="Arial"/>
+          <w:i/>
+          <w:szCs w:val="20"/>
+        </w:rPr>
+        <w:t>2049837</w:t>
+      </w:r>
+      <w:r>
+        <w:rPr>
+          <w:rFonts w:cs="Arial"/>
+          <w:i/>
+          <w:szCs w:val="20"/>
+        </w:rPr>
+        <w:t xml:space="preserve">. </w:t>
+      </w:r>
+      <w:r>
+        <w:rPr>
+          <w:rFonts w:cs="Arial"/>
+          <w:i/>
+          <w:szCs w:val="20"/>
+        </w:rPr>
         <w:t xml:space="preserve">This template is an adaptation of the </w:t>
       </w:r>
       <w:proofErr w:type="spellStart"/>
@@ -4003,7 +3949,7 @@
           <w:i/>
           <w:szCs w:val="20"/>
         </w:rPr>
-        <w:t xml:space="preserve">, released under a Creative Commons Attribution 4.0 International license. </w:t>
+        <w:t xml:space="preserve">, released under a </w:t>
       </w:r>
       <w:r>
         <w:rPr>
@@ -4011,7 +3957,7 @@
           <w:i/>
           <w:szCs w:val="20"/>
         </w:rPr>
-        <w:t>Copyright © 2018</w:t>
+        <w:t>GPL version 3</w:t>
       </w:r>
       <w:r>
         <w:rPr>
@@ -4019,7 +3965,7 @@
           <w:i/>
           <w:szCs w:val="20"/>
         </w:rPr>
-        <w:t xml:space="preserve"> C.D.L</w:t>
+        <w:t xml:space="preserve"> license</w:t>
       </w:r>
       <w:r>
         <w:rPr>
@@ -4027,6 +3973,67 @@
           <w:i/>
           <w:szCs w:val="20"/>
         </w:rPr>
+        <w:t xml:space="preserve"> and available here: </w:t>
+      </w:r>
+      <w:hyperlink r:id="rId12" w:history="1">
+        <w:r>
+          <w:rPr>
+            <w:rStyle w:val="Hyperlink"/>
+            <w:rFonts w:cs="Arial"/>
+            <w:i/>
+            <w:szCs w:val="20"/>
+          </w:rPr>
+          <w:t>https://github.com/ReScience/template</w:t>
+        </w:r>
+      </w:hyperlink>
+      <w:r>
+        <w:rPr>
+          <w:rFonts w:cs="Arial"/>
+          <w:i/>
+          <w:szCs w:val="20"/>
+        </w:rPr>
+        <w:t xml:space="preserve">. </w:t>
+      </w:r>
+      <w:r>
+        <w:rPr>
+          <w:rFonts w:cs="Arial"/>
+          <w:i/>
+          <w:szCs w:val="20"/>
+        </w:rPr>
+        <w:t xml:space="preserve">Copyright © </w:t>
+      </w:r>
+      <w:r>
+        <w:rPr>
+          <w:rFonts w:cs="Arial"/>
+          <w:i/>
+          <w:szCs w:val="20"/>
+        </w:rPr>
+        <w:t xml:space="preserve">Nicolas </w:t>
+      </w:r>
+      <w:proofErr w:type="spellStart"/>
+      <w:r>
+        <w:rPr>
+          <w:rFonts w:cs="Arial"/>
+          <w:i/>
+          <w:szCs w:val="20"/>
+        </w:rPr>
+        <w:t>Rougier</w:t>
+      </w:r>
+      <w:proofErr w:type="spellEnd"/>
+      <w:r>
+        <w:rPr>
+          <w:rFonts w:cs="Arial"/>
+          <w:i/>
+          <w:szCs w:val="20"/>
+        </w:rPr>
+        <w:t xml:space="preserve"> and coauthors</w:t>
+      </w:r>
+      <w:r>
+        <w:rPr>
+          <w:rFonts w:cs="Arial"/>
+          <w:i/>
+          <w:szCs w:val="20"/>
+        </w:rPr>
         <w:t>.</w:t>
       </w:r>
       <w:r>
@@ -4035,35 +4042,320 @@
           <w:i/>
           <w:szCs w:val="20"/>
         </w:rPr>
-        <w:t xml:space="preserve"> It also draws inspiration from the pre-registration protocol of the </w:t>
-      </w:r>
-      <w:commentRangeStart w:id="8"/>
+        <w:t xml:space="preserve"> It also draws inspiration from the pre-registration protocol of the Open Science Framework and the replication studies of Camerer et al. (2016, 2018).</w:t>
+      </w:r>
       <w:r>
         <w:rPr>
           <w:rFonts w:cs="Arial"/>
           <w:i/>
           <w:szCs w:val="20"/>
         </w:rPr>
-        <w:t>Open Science Framework and the replication studies of Camerer et al. (2016, 2018).</w:t>
-      </w:r>
-      <w:commentRangeEnd w:id="8"/>
-      <w:r>
-        <w:rPr>
-          <w:rStyle w:val="CommentReference"/>
-        </w:rPr>
-        <w:commentReference w:id="8"/>
-      </w:r>
+        <w:t xml:space="preserve"> See </w:t>
+      </w:r>
+      <w:hyperlink r:id="rId13" w:history="1">
+        <w:r>
+          <w:rPr>
+            <w:rStyle w:val="Hyperlink"/>
+            <w:rFonts w:cs="Arial"/>
+            <w:i/>
+            <w:szCs w:val="20"/>
+          </w:rPr>
+          <w:t>https://osf.io/pfdyw/</w:t>
+        </w:r>
+      </w:hyperlink>
       <w:r>
         <w:rPr>
           <w:rFonts w:cs="Arial"/>
           <w:i/>
           <w:szCs w:val="20"/>
         </w:rPr>
+        <w:t xml:space="preserve"> and </w:t>
+      </w:r>
+      <w:hyperlink r:id="rId14" w:history="1">
+        <w:r>
+          <w:rPr>
+            <w:rStyle w:val="Hyperlink"/>
+            <w:rFonts w:cs="Arial"/>
+            <w:i/>
+            <w:szCs w:val="20"/>
+          </w:rPr>
+          <w:t>https://osf.io/bzm54/</w:t>
+        </w:r>
+      </w:hyperlink>
+      <w:r>
+        <w:rPr>
+          <w:rFonts w:cs="Arial"/>
+          <w:i/>
+          <w:szCs w:val="20"/>
+        </w:rPr>
         <w:t xml:space="preserve"> </w:t>
       </w:r>
     </w:p>
+    <w:p>
+      <w:pPr>
+        <w:ind w:left="432" w:hanging="432"/>
+        <w:rPr>
+          <w:rFonts w:cs="Arial"/>
+          <w:szCs w:val="20"/>
+        </w:rPr>
+      </w:pPr>
+      <w:proofErr w:type="spellStart"/>
+      <w:r>
+        <w:t>Camerer</w:t>
+      </w:r>
+      <w:proofErr w:type="spellEnd"/>
+      <w:r>
+        <w:t xml:space="preserve">, C. F., A. </w:t>
+      </w:r>
+      <w:proofErr w:type="spellStart"/>
+      <w:r>
+        <w:t>Dreber</w:t>
+      </w:r>
+      <w:proofErr w:type="spellEnd"/>
+      <w:r>
+        <w:t xml:space="preserve">, E. </w:t>
+      </w:r>
+      <w:proofErr w:type="spellStart"/>
+      <w:r>
+        <w:t>Forsell</w:t>
+      </w:r>
+      <w:proofErr w:type="spellEnd"/>
+      <w:r>
+        <w:t xml:space="preserve">, T.-H. Ho, J. Huber, M. </w:t>
+      </w:r>
+      <w:proofErr w:type="spellStart"/>
+      <w:r>
+        <w:t>Johannesson</w:t>
+      </w:r>
+      <w:proofErr w:type="spellEnd"/>
+      <w:r>
+        <w:t xml:space="preserve">, M. </w:t>
+      </w:r>
+      <w:proofErr w:type="spellStart"/>
+      <w:r>
+        <w:t>Kirchler</w:t>
+      </w:r>
+      <w:proofErr w:type="spellEnd"/>
+      <w:r>
+        <w:t xml:space="preserve">, J. </w:t>
+      </w:r>
+      <w:proofErr w:type="spellStart"/>
+      <w:r>
+        <w:t>Almenberg</w:t>
+      </w:r>
+      <w:proofErr w:type="spellEnd"/>
+      <w:r>
+        <w:t xml:space="preserve">, A. </w:t>
+      </w:r>
+      <w:proofErr w:type="spellStart"/>
+      <w:r>
+        <w:t>Altmejd</w:t>
+      </w:r>
+      <w:proofErr w:type="spellEnd"/>
+      <w:r>
+        <w:t xml:space="preserve">, T. Chan, E. </w:t>
+      </w:r>
+      <w:proofErr w:type="spellStart"/>
+      <w:r>
+        <w:t>Heikensten</w:t>
+      </w:r>
+      <w:proofErr w:type="spellEnd"/>
+      <w:r>
+        <w:t xml:space="preserve">, F. </w:t>
+      </w:r>
+      <w:proofErr w:type="spellStart"/>
+      <w:r>
+        <w:t>Holzmeister</w:t>
+      </w:r>
+      <w:proofErr w:type="spellEnd"/>
+      <w:r>
+        <w:t xml:space="preserve">, T. Imai, S. Isaksson, G. Nave, T. Pfeiffer, M. </w:t>
+      </w:r>
+      <w:proofErr w:type="spellStart"/>
+      <w:r>
+        <w:t>Razen</w:t>
+      </w:r>
+      <w:proofErr w:type="spellEnd"/>
+      <w:r>
+        <w:t xml:space="preserve">, and H. Wu. 2016. Evaluating replicability of laboratory experiments in economics. </w:t>
+      </w:r>
+      <w:r>
+        <w:rPr>
+          <w:i/>
+          <w:iCs/>
+        </w:rPr>
+        <w:t>Science</w:t>
+      </w:r>
+      <w:r>
+        <w:t xml:space="preserve"> 351 (6280):1433–1436. </w:t>
+      </w:r>
+      <w:hyperlink r:id="rId15" w:history="1">
+        <w:r>
+          <w:rPr>
+            <w:rStyle w:val="Hyperlink"/>
+          </w:rPr>
+          <w:t>https://www.sciencemag.org/lookup/doi/10.1126/science.aaf0918</w:t>
+        </w:r>
+      </w:hyperlink>
+      <w:r>
+        <w:t>.</w:t>
+      </w:r>
+      <w:r>
+        <w:t xml:space="preserve"> </w:t>
+      </w:r>
+    </w:p>
+    <w:p>
+      <w:pPr>
+        <w:ind w:left="432" w:hanging="432"/>
+        <w:rPr>
+          <w:rFonts w:cs="Arial"/>
+          <w:szCs w:val="20"/>
+        </w:rPr>
+      </w:pPr>
+      <w:proofErr w:type="spellStart"/>
+      <w:r>
+        <w:t>Camerer</w:t>
+      </w:r>
+      <w:proofErr w:type="spellEnd"/>
+      <w:r>
+        <w:t xml:space="preserve">, C. F., A. </w:t>
+      </w:r>
+      <w:proofErr w:type="spellStart"/>
+      <w:r>
+        <w:t>Dreber</w:t>
+      </w:r>
+      <w:proofErr w:type="spellEnd"/>
+      <w:r>
+        <w:t xml:space="preserve">, F. </w:t>
+      </w:r>
+      <w:proofErr w:type="spellStart"/>
+      <w:r>
+        <w:t>Holzmeister</w:t>
+      </w:r>
+      <w:proofErr w:type="spellEnd"/>
+      <w:r>
+        <w:t xml:space="preserve">, T.-H. Ho, J. Huber, M. </w:t>
+      </w:r>
+      <w:proofErr w:type="spellStart"/>
+      <w:r>
+        <w:t>Johannesson</w:t>
+      </w:r>
+      <w:proofErr w:type="spellEnd"/>
+      <w:r>
+        <w:t xml:space="preserve">, M. </w:t>
+      </w:r>
+      <w:proofErr w:type="spellStart"/>
+      <w:r>
+        <w:t>Kirchler</w:t>
+      </w:r>
+      <w:proofErr w:type="spellEnd"/>
+      <w:r>
+        <w:t xml:space="preserve">, G. Nave, B. A. </w:t>
+      </w:r>
+      <w:proofErr w:type="spellStart"/>
+      <w:r>
+        <w:t>Nosek</w:t>
+      </w:r>
+      <w:proofErr w:type="spellEnd"/>
+      <w:r>
+        <w:t xml:space="preserve">, T. Pfeiffer, A. </w:t>
+      </w:r>
+      <w:proofErr w:type="spellStart"/>
+      <w:r>
+        <w:t>Altmejd</w:t>
+      </w:r>
+      <w:proofErr w:type="spellEnd"/>
+      <w:r>
+        <w:t xml:space="preserve">, N. </w:t>
+      </w:r>
+      <w:proofErr w:type="spellStart"/>
+      <w:r>
+        <w:t>Buttrick</w:t>
+      </w:r>
+      <w:proofErr w:type="spellEnd"/>
+      <w:r>
+        <w:t xml:space="preserve">, T. Chan, Y. Chen, E. </w:t>
+      </w:r>
+      <w:proofErr w:type="spellStart"/>
+      <w:r>
+        <w:t>Forsell</w:t>
+      </w:r>
+      <w:proofErr w:type="spellEnd"/>
+      <w:r>
+        <w:t xml:space="preserve">, A. </w:t>
+      </w:r>
+      <w:proofErr w:type="spellStart"/>
+      <w:r>
+        <w:t>Gampa</w:t>
+      </w:r>
+      <w:proofErr w:type="spellEnd"/>
+      <w:r>
+        <w:t xml:space="preserve">, E. </w:t>
+      </w:r>
+      <w:proofErr w:type="spellStart"/>
+      <w:r>
+        <w:t>Heikensten</w:t>
+      </w:r>
+      <w:proofErr w:type="spellEnd"/>
+      <w:r>
+        <w:t xml:space="preserve">, L. Hummer, T. Imai, S. Isaksson, D. </w:t>
+      </w:r>
+      <w:proofErr w:type="spellStart"/>
+      <w:r>
+        <w:t>Manfredi</w:t>
+      </w:r>
+      <w:proofErr w:type="spellEnd"/>
+      <w:r>
+        <w:t xml:space="preserve">, J. Rose, E.-J. </w:t>
+      </w:r>
+      <w:proofErr w:type="spellStart"/>
+      <w:proofErr w:type="gramStart"/>
+      <w:r>
+        <w:t>Wagenmakers</w:t>
+      </w:r>
+      <w:proofErr w:type="spellEnd"/>
+      <w:r>
+        <w:t>,</w:t>
+      </w:r>
+      <w:proofErr w:type="gramEnd"/>
+      <w:r>
+        <w:t xml:space="preserve"> and H. Wu. 2018. Evaluating the replicability of social science experiments in Nature and Science between 2010 and 2015. </w:t>
+      </w:r>
+      <w:r>
+        <w:rPr>
+          <w:i/>
+          <w:iCs/>
+        </w:rPr>
+        <w:t xml:space="preserve">Nature Human </w:t>
+      </w:r>
+      <w:proofErr w:type="spellStart"/>
+      <w:r>
+        <w:rPr>
+          <w:i/>
+          <w:iCs/>
+        </w:rPr>
+        <w:t>Behaviour</w:t>
+      </w:r>
+      <w:proofErr w:type="spellEnd"/>
+      <w:r>
+        <w:t xml:space="preserve"> 2 (9):637–644. </w:t>
+      </w:r>
+      <w:hyperlink r:id="rId16" w:history="1">
+        <w:r>
+          <w:rPr>
+            <w:rStyle w:val="Hyperlink"/>
+          </w:rPr>
+          <w:t>http://www.nature.com/articles/s41562-018-0399-z</w:t>
+        </w:r>
+      </w:hyperlink>
+      <w:r>
+        <w:t>.</w:t>
+      </w:r>
+      <w:bookmarkStart w:id="6" w:name="_GoBack"/>
+      <w:bookmarkEnd w:id="6"/>
+    </w:p>
     <w:sectPr>
-      <w:footerReference w:type="default" r:id="rId13"/>
+      <w:footerReference w:type="default" r:id="rId17"/>
       <w:pgSz w:w="12240" w:h="15840"/>
       <w:pgMar w:top="1440" w:right="1440" w:bottom="1440" w:left="1440" w:header="720" w:footer="720" w:gutter="0"/>
       <w:pgNumType w:start="1"/>
@@ -4075,7 +4367,7 @@
 </file>
 
 <file path=word/comments.xml><?xml version="1.0" encoding="utf-8"?>
-<w:comments xmlns:wpc="http://schemas.microsoft.com/office/word/2010/wordprocessingCanvas" xmlns:cx="http://schemas.microsoft.com/office/drawing/2014/chartex" xmlns:cx1="http://schemas.microsoft.com/office/drawing/2015/9/8/chartex" xmlns:cx2="http://schemas.microsoft.com/office/drawing/2015/10/21/chartex" xmlns:cx3="http://schemas.microsoft.com/office/drawing/2016/5/9/chartex" xmlns:cx4="http://schemas.microsoft.com/office/drawing/2016/5/10/chartex" xmlns:cx5="http://schemas.microsoft.com/office/drawing/2016/5/11/chartex" xmlns:cx6="http://schemas.microsoft.com/office/drawing/2016/5/12/chartex" xmlns:cx7="http://schemas.microsoft.com/office/drawing/2016/5/13/chartex" xmlns:cx8="http://schemas.microsoft.com/office/drawing/2016/5/14/chartex" xmlns:mc="http://schemas.openxmlformats.org/markup-compatibility/2006" xmlns:aink="http://schemas.microsoft.com/office/drawing/2016/ink" xmlns:am3d="http://schemas.microsoft.com/office/drawing/2017/model3d" xmlns:o="urn:schemas-microsoft-com:office:office" xmlns:r="http://schemas.openxmlformats.org/officeDocument/2006/relationships" xmlns:m="http://schemas.openxmlformats.org/officeDocument/2006/math" xmlns:v="urn:schemas-microsoft-com:vml" xmlns:wp14="http://schemas.microsoft.com/office/word/2010/wordprocessingDrawing" xmlns:wp="http://schemas.openxmlformats.org/drawingml/2006/wordprocessingDrawing" xmlns:w10="urn:schemas-microsoft-com:office:word" xmlns:w="http://schemas.openxmlformats.org/wordprocessingml/2006/main" xmlns:w14="http://schemas.microsoft.com/office/word/2010/wordml" xmlns:w15="http://schemas.microsoft.com/office/word/2012/wordml" xmlns:w16cid="http://schemas.microsoft.com/office/word/2016/wordml/cid" xmlns:w16se="http://schemas.microsoft.com/office/word/2015/wordml/symex" xmlns:wpg="http://schemas.microsoft.com/office/word/2010/wordprocessingGroup" xmlns:wpi="http://schemas.microsoft.com/office/word/2010/wordprocessingInk" xmlns:wne="http://schemas.microsoft.com/office/word/2006/wordml" xmlns:wps="http://schemas.microsoft.com/office/word/2010/wordprocessingShape" mc:Ignorable="w14 w15 w16se w16cid wp14">
+<w:comments xmlns:wpc="http://schemas.microsoft.com/office/word/2010/wordprocessingCanvas" xmlns:cx="http://schemas.microsoft.com/office/drawing/2014/chartex" xmlns:cx1="http://schemas.microsoft.com/office/drawing/2015/9/8/chartex" xmlns:mc="http://schemas.openxmlformats.org/markup-compatibility/2006" xmlns:o="urn:schemas-microsoft-com:office:office" xmlns:r="http://schemas.openxmlformats.org/officeDocument/2006/relationships" xmlns:m="http://schemas.openxmlformats.org/officeDocument/2006/math" xmlns:v="urn:schemas-microsoft-com:vml" xmlns:wp14="http://schemas.microsoft.com/office/word/2010/wordprocessingDrawing" xmlns:wp="http://schemas.openxmlformats.org/drawingml/2006/wordprocessingDrawing" xmlns:w10="urn:schemas-microsoft-com:office:word" xmlns:w="http://schemas.openxmlformats.org/wordprocessingml/2006/main" xmlns:w14="http://schemas.microsoft.com/office/word/2010/wordml" xmlns:w15="http://schemas.microsoft.com/office/word/2012/wordml" xmlns:w16se="http://schemas.microsoft.com/office/word/2015/wordml/symex" xmlns:wpg="http://schemas.microsoft.com/office/word/2010/wordprocessingGroup" xmlns:wpi="http://schemas.microsoft.com/office/word/2010/wordprocessingInk" xmlns:wne="http://schemas.microsoft.com/office/word/2006/wordml" xmlns:wps="http://schemas.microsoft.com/office/word/2010/wordprocessingShape" mc:Ignorable="w14 w15 w16se wp14">
   <w:comment w:id="0" w:author="Peter Kedron" w:date="2021-02-19T22:41:00Z" w:initials="PK">
     <w:p>
       <w:pPr>
@@ -4186,7 +4478,7 @@
       </w:r>
     </w:p>
   </w:comment>
-  <w:comment w:id="6" w:author="Peter Kedron" w:date="2021-02-19T22:35:00Z" w:initials="PK">
+  <w:comment w:id="5" w:author="Peter Kedron" w:date="2021-02-19T22:35:00Z" w:initials="PK">
     <w:p>
       <w:pPr>
         <w:pStyle w:val="CommentText"/>
@@ -4212,38 +4504,6 @@
       </w:pPr>
       <w:r>
         <w:t xml:space="preserve">Moreover, much of the key details can be shifted to the Materials and Protocol section where the plan of the replication is presented. As long as the plan matches the study for the most part (which it should), I don't think there is a need for such detail. </w:t>
-      </w:r>
-    </w:p>
-  </w:comment>
-  <w:comment w:id="7" w:author="Peter Kedron" w:date="2021-02-19T22:53:00Z" w:initials="PK">
-    <w:p>
-      <w:pPr>
-        <w:pStyle w:val="CommentText"/>
-      </w:pPr>
-      <w:r>
-        <w:rPr>
-          <w:rStyle w:val="CommentReference"/>
-        </w:rPr>
-        <w:annotationRef/>
-      </w:r>
-      <w:r>
-        <w:t>Need the eventual NSF grant number</w:t>
-      </w:r>
-    </w:p>
-  </w:comment>
-  <w:comment w:id="8" w:author="Peter Kedron" w:date="2021-02-19T22:18:00Z" w:initials="PK">
-    <w:p>
-      <w:pPr>
-        <w:pStyle w:val="CommentText"/>
-      </w:pPr>
-      <w:r>
-        <w:rPr>
-          <w:rStyle w:val="CommentReference"/>
-        </w:rPr>
-        <w:annotationRef/>
-      </w:r>
-      <w:r>
-        <w:t>PJK to provide links to these materials.</w:t>
       </w:r>
     </w:p>
   </w:comment>
@@ -4251,15 +4511,13 @@
 </file>
 
 <file path=word/commentsExtended.xml><?xml version="1.0" encoding="utf-8"?>
-<w15:commentsEx xmlns:wpc="http://schemas.microsoft.com/office/word/2010/wordprocessingCanvas" xmlns:cx="http://schemas.microsoft.com/office/drawing/2014/chartex" xmlns:cx1="http://schemas.microsoft.com/office/drawing/2015/9/8/chartex" xmlns:cx2="http://schemas.microsoft.com/office/drawing/2015/10/21/chartex" xmlns:cx3="http://schemas.microsoft.com/office/drawing/2016/5/9/chartex" xmlns:cx4="http://schemas.microsoft.com/office/drawing/2016/5/10/chartex" xmlns:cx5="http://schemas.microsoft.com/office/drawing/2016/5/11/chartex" xmlns:cx6="http://schemas.microsoft.com/office/drawing/2016/5/12/chartex" xmlns:cx7="http://schemas.microsoft.com/office/drawing/2016/5/13/chartex" xmlns:cx8="http://schemas.microsoft.com/office/drawing/2016/5/14/chartex" xmlns:mc="http://schemas.openxmlformats.org/markup-compatibility/2006" xmlns:aink="http://schemas.microsoft.com/office/drawing/2016/ink" xmlns:am3d="http://schemas.microsoft.com/office/drawing/2017/model3d" xmlns:o="urn:schemas-microsoft-com:office:office" xmlns:r="http://schemas.openxmlformats.org/officeDocument/2006/relationships" xmlns:m="http://schemas.openxmlformats.org/officeDocument/2006/math" xmlns:v="urn:schemas-microsoft-com:vml" xmlns:wp14="http://schemas.microsoft.com/office/word/2010/wordprocessingDrawing" xmlns:wp="http://schemas.openxmlformats.org/drawingml/2006/wordprocessingDrawing" xmlns:w10="urn:schemas-microsoft-com:office:word" xmlns:w="http://schemas.openxmlformats.org/wordprocessingml/2006/main" xmlns:w14="http://schemas.microsoft.com/office/word/2010/wordml" xmlns:w15="http://schemas.microsoft.com/office/word/2012/wordml" xmlns:w16cid="http://schemas.microsoft.com/office/word/2016/wordml/cid" xmlns:w16se="http://schemas.microsoft.com/office/word/2015/wordml/symex" xmlns:wpg="http://schemas.microsoft.com/office/word/2010/wordprocessingGroup" xmlns:wpi="http://schemas.microsoft.com/office/word/2010/wordprocessingInk" xmlns:wne="http://schemas.microsoft.com/office/word/2006/wordml" xmlns:wps="http://schemas.microsoft.com/office/word/2010/wordprocessingShape" mc:Ignorable="w14 w15 w16se w16cid wp14">
+<w15:commentsEx xmlns:wpc="http://schemas.microsoft.com/office/word/2010/wordprocessingCanvas" xmlns:cx="http://schemas.microsoft.com/office/drawing/2014/chartex" xmlns:cx1="http://schemas.microsoft.com/office/drawing/2015/9/8/chartex" xmlns:mc="http://schemas.openxmlformats.org/markup-compatibility/2006" xmlns:o="urn:schemas-microsoft-com:office:office" xmlns:r="http://schemas.openxmlformats.org/officeDocument/2006/relationships" xmlns:m="http://schemas.openxmlformats.org/officeDocument/2006/math" xmlns:v="urn:schemas-microsoft-com:vml" xmlns:wp14="http://schemas.microsoft.com/office/word/2010/wordprocessingDrawing" xmlns:wp="http://schemas.openxmlformats.org/drawingml/2006/wordprocessingDrawing" xmlns:w10="urn:schemas-microsoft-com:office:word" xmlns:w="http://schemas.openxmlformats.org/wordprocessingml/2006/main" xmlns:w14="http://schemas.microsoft.com/office/word/2010/wordml" xmlns:w15="http://schemas.microsoft.com/office/word/2012/wordml" xmlns:w16se="http://schemas.microsoft.com/office/word/2015/wordml/symex" xmlns:wpg="http://schemas.microsoft.com/office/word/2010/wordprocessingGroup" xmlns:wpi="http://schemas.microsoft.com/office/word/2010/wordprocessingInk" xmlns:wne="http://schemas.microsoft.com/office/word/2006/wordml" xmlns:wps="http://schemas.microsoft.com/office/word/2010/wordprocessingShape" mc:Ignorable="w14 w15 w16se wp14">
   <w15:commentEx w15:paraId="1F844F1D" w15:done="0"/>
   <w15:commentEx w15:paraId="5A380382" w15:done="0"/>
   <w15:commentEx w15:paraId="66D53928" w15:done="0"/>
   <w15:commentEx w15:paraId="6841DADD" w15:done="0"/>
   <w15:commentEx w15:paraId="03D8CA79" w15:done="0"/>
   <w15:commentEx w15:paraId="58A66937" w15:done="0"/>
-  <w15:commentEx w15:paraId="4114B818" w15:done="0"/>
-  <w15:commentEx w15:paraId="6B0DD41A" w15:done="0"/>
 </w15:commentsEx>
 </file>
 
@@ -4277,7 +4535,7 @@
 </file>
 
 <file path=word/endnotes.xml><?xml version="1.0" encoding="utf-8"?>
-<w:endnotes xmlns:wpc="http://schemas.microsoft.com/office/word/2010/wordprocessingCanvas" xmlns:cx="http://schemas.microsoft.com/office/drawing/2014/chartex" xmlns:cx1="http://schemas.microsoft.com/office/drawing/2015/9/8/chartex" xmlns:cx2="http://schemas.microsoft.com/office/drawing/2015/10/21/chartex" xmlns:cx3="http://schemas.microsoft.com/office/drawing/2016/5/9/chartex" xmlns:cx4="http://schemas.microsoft.com/office/drawing/2016/5/10/chartex" xmlns:cx5="http://schemas.microsoft.com/office/drawing/2016/5/11/chartex" xmlns:cx6="http://schemas.microsoft.com/office/drawing/2016/5/12/chartex" xmlns:cx7="http://schemas.microsoft.com/office/drawing/2016/5/13/chartex" xmlns:cx8="http://schemas.microsoft.com/office/drawing/2016/5/14/chartex" xmlns:mc="http://schemas.openxmlformats.org/markup-compatibility/2006" xmlns:aink="http://schemas.microsoft.com/office/drawing/2016/ink" xmlns:am3d="http://schemas.microsoft.com/office/drawing/2017/model3d" xmlns:o="urn:schemas-microsoft-com:office:office" xmlns:r="http://schemas.openxmlformats.org/officeDocument/2006/relationships" xmlns:m="http://schemas.openxmlformats.org/officeDocument/2006/math" xmlns:v="urn:schemas-microsoft-com:vml" xmlns:wp14="http://schemas.microsoft.com/office/word/2010/wordprocessingDrawing" xmlns:wp="http://schemas.openxmlformats.org/drawingml/2006/wordprocessingDrawing" xmlns:w10="urn:schemas-microsoft-com:office:word" xmlns:w="http://schemas.openxmlformats.org/wordprocessingml/2006/main" xmlns:w14="http://schemas.microsoft.com/office/word/2010/wordml" xmlns:w15="http://schemas.microsoft.com/office/word/2012/wordml" xmlns:w16cid="http://schemas.microsoft.com/office/word/2016/wordml/cid" xmlns:w16se="http://schemas.microsoft.com/office/word/2015/wordml/symex" xmlns:wpg="http://schemas.microsoft.com/office/word/2010/wordprocessingGroup" xmlns:wpi="http://schemas.microsoft.com/office/word/2010/wordprocessingInk" xmlns:wne="http://schemas.microsoft.com/office/word/2006/wordml" xmlns:wps="http://schemas.microsoft.com/office/word/2010/wordprocessingShape" mc:Ignorable="w14 w15 w16se w16cid wp14">
+<w:endnotes xmlns:wpc="http://schemas.microsoft.com/office/word/2010/wordprocessingCanvas" xmlns:cx="http://schemas.microsoft.com/office/drawing/2014/chartex" xmlns:cx1="http://schemas.microsoft.com/office/drawing/2015/9/8/chartex" xmlns:mc="http://schemas.openxmlformats.org/markup-compatibility/2006" xmlns:o="urn:schemas-microsoft-com:office:office" xmlns:r="http://schemas.openxmlformats.org/officeDocument/2006/relationships" xmlns:m="http://schemas.openxmlformats.org/officeDocument/2006/math" xmlns:v="urn:schemas-microsoft-com:vml" xmlns:wp14="http://schemas.microsoft.com/office/word/2010/wordprocessingDrawing" xmlns:wp="http://schemas.openxmlformats.org/drawingml/2006/wordprocessingDrawing" xmlns:w10="urn:schemas-microsoft-com:office:word" xmlns:w="http://schemas.openxmlformats.org/wordprocessingml/2006/main" xmlns:w14="http://schemas.microsoft.com/office/word/2010/wordml" xmlns:w15="http://schemas.microsoft.com/office/word/2012/wordml" xmlns:w16se="http://schemas.microsoft.com/office/word/2015/wordml/symex" xmlns:wpg="http://schemas.microsoft.com/office/word/2010/wordprocessingGroup" xmlns:wpi="http://schemas.microsoft.com/office/word/2010/wordprocessingInk" xmlns:wne="http://schemas.microsoft.com/office/word/2006/wordml" xmlns:wps="http://schemas.microsoft.com/office/word/2010/wordprocessingShape" mc:Ignorable="w14 w15 w16se wp14">
   <w:endnote w:type="separator" w:id="-1">
     <w:p>
       <w:pPr>
@@ -4302,7 +4560,7 @@
 </file>
 
 <file path=word/footer1.xml><?xml version="1.0" encoding="utf-8"?>
-<w:ftr xmlns:wpc="http://schemas.microsoft.com/office/word/2010/wordprocessingCanvas" xmlns:cx="http://schemas.microsoft.com/office/drawing/2014/chartex" xmlns:cx1="http://schemas.microsoft.com/office/drawing/2015/9/8/chartex" xmlns:cx2="http://schemas.microsoft.com/office/drawing/2015/10/21/chartex" xmlns:cx3="http://schemas.microsoft.com/office/drawing/2016/5/9/chartex" xmlns:cx4="http://schemas.microsoft.com/office/drawing/2016/5/10/chartex" xmlns:cx5="http://schemas.microsoft.com/office/drawing/2016/5/11/chartex" xmlns:cx6="http://schemas.microsoft.com/office/drawing/2016/5/12/chartex" xmlns:cx7="http://schemas.microsoft.com/office/drawing/2016/5/13/chartex" xmlns:cx8="http://schemas.microsoft.com/office/drawing/2016/5/14/chartex" xmlns:mc="http://schemas.openxmlformats.org/markup-compatibility/2006" xmlns:aink="http://schemas.microsoft.com/office/drawing/2016/ink" xmlns:am3d="http://schemas.microsoft.com/office/drawing/2017/model3d" xmlns:o="urn:schemas-microsoft-com:office:office" xmlns:r="http://schemas.openxmlformats.org/officeDocument/2006/relationships" xmlns:m="http://schemas.openxmlformats.org/officeDocument/2006/math" xmlns:v="urn:schemas-microsoft-com:vml" xmlns:wp14="http://schemas.microsoft.com/office/word/2010/wordprocessingDrawing" xmlns:wp="http://schemas.openxmlformats.org/drawingml/2006/wordprocessingDrawing" xmlns:w10="urn:schemas-microsoft-com:office:word" xmlns:w="http://schemas.openxmlformats.org/wordprocessingml/2006/main" xmlns:w14="http://schemas.microsoft.com/office/word/2010/wordml" xmlns:w15="http://schemas.microsoft.com/office/word/2012/wordml" xmlns:w16cid="http://schemas.microsoft.com/office/word/2016/wordml/cid" xmlns:w16se="http://schemas.microsoft.com/office/word/2015/wordml/symex" xmlns:wpg="http://schemas.microsoft.com/office/word/2010/wordprocessingGroup" xmlns:wpi="http://schemas.microsoft.com/office/word/2010/wordprocessingInk" xmlns:wne="http://schemas.microsoft.com/office/word/2006/wordml" xmlns:wps="http://schemas.microsoft.com/office/word/2010/wordprocessingShape" mc:Ignorable="w14 w15 w16se w16cid wp14">
+<w:ftr xmlns:wpc="http://schemas.microsoft.com/office/word/2010/wordprocessingCanvas" xmlns:cx="http://schemas.microsoft.com/office/drawing/2014/chartex" xmlns:cx1="http://schemas.microsoft.com/office/drawing/2015/9/8/chartex" xmlns:mc="http://schemas.openxmlformats.org/markup-compatibility/2006" xmlns:o="urn:schemas-microsoft-com:office:office" xmlns:r="http://schemas.openxmlformats.org/officeDocument/2006/relationships" xmlns:m="http://schemas.openxmlformats.org/officeDocument/2006/math" xmlns:v="urn:schemas-microsoft-com:vml" xmlns:wp14="http://schemas.microsoft.com/office/word/2010/wordprocessingDrawing" xmlns:wp="http://schemas.openxmlformats.org/drawingml/2006/wordprocessingDrawing" xmlns:w10="urn:schemas-microsoft-com:office:word" xmlns:w="http://schemas.openxmlformats.org/wordprocessingml/2006/main" xmlns:w14="http://schemas.microsoft.com/office/word/2010/wordml" xmlns:w15="http://schemas.microsoft.com/office/word/2012/wordml" xmlns:w16se="http://schemas.microsoft.com/office/word/2015/wordml/symex" xmlns:wpg="http://schemas.microsoft.com/office/word/2010/wordprocessingGroup" xmlns:wpi="http://schemas.microsoft.com/office/word/2010/wordprocessingInk" xmlns:wne="http://schemas.microsoft.com/office/word/2006/wordml" xmlns:wps="http://schemas.microsoft.com/office/word/2010/wordprocessingShape" mc:Ignorable="w14 w15 w16se wp14">
   <w:p>
     <w:pPr>
       <w:pStyle w:val="Footer"/>
@@ -4374,7 +4632,7 @@
 </file>
 
 <file path=word/footer2.xml><?xml version="1.0" encoding="utf-8"?>
-<w:ftr xmlns:wpc="http://schemas.microsoft.com/office/word/2010/wordprocessingCanvas" xmlns:cx="http://schemas.microsoft.com/office/drawing/2014/chartex" xmlns:cx1="http://schemas.microsoft.com/office/drawing/2015/9/8/chartex" xmlns:cx2="http://schemas.microsoft.com/office/drawing/2015/10/21/chartex" xmlns:cx3="http://schemas.microsoft.com/office/drawing/2016/5/9/chartex" xmlns:cx4="http://schemas.microsoft.com/office/drawing/2016/5/10/chartex" xmlns:cx5="http://schemas.microsoft.com/office/drawing/2016/5/11/chartex" xmlns:cx6="http://schemas.microsoft.com/office/drawing/2016/5/12/chartex" xmlns:cx7="http://schemas.microsoft.com/office/drawing/2016/5/13/chartex" xmlns:cx8="http://schemas.microsoft.com/office/drawing/2016/5/14/chartex" xmlns:mc="http://schemas.openxmlformats.org/markup-compatibility/2006" xmlns:aink="http://schemas.microsoft.com/office/drawing/2016/ink" xmlns:am3d="http://schemas.microsoft.com/office/drawing/2017/model3d" xmlns:o="urn:schemas-microsoft-com:office:office" xmlns:r="http://schemas.openxmlformats.org/officeDocument/2006/relationships" xmlns:m="http://schemas.openxmlformats.org/officeDocument/2006/math" xmlns:v="urn:schemas-microsoft-com:vml" xmlns:wp14="http://schemas.microsoft.com/office/word/2010/wordprocessingDrawing" xmlns:wp="http://schemas.openxmlformats.org/drawingml/2006/wordprocessingDrawing" xmlns:w10="urn:schemas-microsoft-com:office:word" xmlns:w="http://schemas.openxmlformats.org/wordprocessingml/2006/main" xmlns:w14="http://schemas.microsoft.com/office/word/2010/wordml" xmlns:w15="http://schemas.microsoft.com/office/word/2012/wordml" xmlns:w16cid="http://schemas.microsoft.com/office/word/2016/wordml/cid" xmlns:w16se="http://schemas.microsoft.com/office/word/2015/wordml/symex" xmlns:wpg="http://schemas.microsoft.com/office/word/2010/wordprocessingGroup" xmlns:wpi="http://schemas.microsoft.com/office/word/2010/wordprocessingInk" xmlns:wne="http://schemas.microsoft.com/office/word/2006/wordml" xmlns:wps="http://schemas.microsoft.com/office/word/2010/wordprocessingShape" mc:Ignorable="w14 w15 w16se w16cid wp14">
+<w:ftr xmlns:wpc="http://schemas.microsoft.com/office/word/2010/wordprocessingCanvas" xmlns:cx="http://schemas.microsoft.com/office/drawing/2014/chartex" xmlns:cx1="http://schemas.microsoft.com/office/drawing/2015/9/8/chartex" xmlns:mc="http://schemas.openxmlformats.org/markup-compatibility/2006" xmlns:o="urn:schemas-microsoft-com:office:office" xmlns:r="http://schemas.openxmlformats.org/officeDocument/2006/relationships" xmlns:m="http://schemas.openxmlformats.org/officeDocument/2006/math" xmlns:v="urn:schemas-microsoft-com:vml" xmlns:wp14="http://schemas.microsoft.com/office/word/2010/wordprocessingDrawing" xmlns:wp="http://schemas.openxmlformats.org/drawingml/2006/wordprocessingDrawing" xmlns:w10="urn:schemas-microsoft-com:office:word" xmlns:w="http://schemas.openxmlformats.org/wordprocessingml/2006/main" xmlns:w14="http://schemas.microsoft.com/office/word/2010/wordml" xmlns:w15="http://schemas.microsoft.com/office/word/2012/wordml" xmlns:w16se="http://schemas.microsoft.com/office/word/2015/wordml/symex" xmlns:wpg="http://schemas.microsoft.com/office/word/2010/wordprocessingGroup" xmlns:wpi="http://schemas.microsoft.com/office/word/2010/wordprocessingInk" xmlns:wne="http://schemas.microsoft.com/office/word/2006/wordml" xmlns:wps="http://schemas.microsoft.com/office/word/2010/wordprocessingShape" mc:Ignorable="w14 w15 w16se wp14">
   <w:p>
     <w:pPr>
       <w:pStyle w:val="Footer"/>
@@ -4425,7 +4683,7 @@
 </file>
 
 <file path=word/footer3.xml><?xml version="1.0" encoding="utf-8"?>
-<w:ftr xmlns:wpc="http://schemas.microsoft.com/office/word/2010/wordprocessingCanvas" xmlns:cx="http://schemas.microsoft.com/office/drawing/2014/chartex" xmlns:cx1="http://schemas.microsoft.com/office/drawing/2015/9/8/chartex" xmlns:cx2="http://schemas.microsoft.com/office/drawing/2015/10/21/chartex" xmlns:cx3="http://schemas.microsoft.com/office/drawing/2016/5/9/chartex" xmlns:cx4="http://schemas.microsoft.com/office/drawing/2016/5/10/chartex" xmlns:cx5="http://schemas.microsoft.com/office/drawing/2016/5/11/chartex" xmlns:cx6="http://schemas.microsoft.com/office/drawing/2016/5/12/chartex" xmlns:cx7="http://schemas.microsoft.com/office/drawing/2016/5/13/chartex" xmlns:cx8="http://schemas.microsoft.com/office/drawing/2016/5/14/chartex" xmlns:mc="http://schemas.openxmlformats.org/markup-compatibility/2006" xmlns:aink="http://schemas.microsoft.com/office/drawing/2016/ink" xmlns:am3d="http://schemas.microsoft.com/office/drawing/2017/model3d" xmlns:o="urn:schemas-microsoft-com:office:office" xmlns:r="http://schemas.openxmlformats.org/officeDocument/2006/relationships" xmlns:m="http://schemas.openxmlformats.org/officeDocument/2006/math" xmlns:v="urn:schemas-microsoft-com:vml" xmlns:wp14="http://schemas.microsoft.com/office/word/2010/wordprocessingDrawing" xmlns:wp="http://schemas.openxmlformats.org/drawingml/2006/wordprocessingDrawing" xmlns:w10="urn:schemas-microsoft-com:office:word" xmlns:w="http://schemas.openxmlformats.org/wordprocessingml/2006/main" xmlns:w14="http://schemas.microsoft.com/office/word/2010/wordml" xmlns:w15="http://schemas.microsoft.com/office/word/2012/wordml" xmlns:w16cid="http://schemas.microsoft.com/office/word/2016/wordml/cid" xmlns:w16se="http://schemas.microsoft.com/office/word/2015/wordml/symex" xmlns:wpg="http://schemas.microsoft.com/office/word/2010/wordprocessingGroup" xmlns:wpi="http://schemas.microsoft.com/office/word/2010/wordprocessingInk" xmlns:wne="http://schemas.microsoft.com/office/word/2006/wordml" xmlns:wps="http://schemas.microsoft.com/office/word/2010/wordprocessingShape" mc:Ignorable="w14 w15 w16se w16cid wp14">
+<w:ftr xmlns:wpc="http://schemas.microsoft.com/office/word/2010/wordprocessingCanvas" xmlns:cx="http://schemas.microsoft.com/office/drawing/2014/chartex" xmlns:cx1="http://schemas.microsoft.com/office/drawing/2015/9/8/chartex" xmlns:mc="http://schemas.openxmlformats.org/markup-compatibility/2006" xmlns:o="urn:schemas-microsoft-com:office:office" xmlns:r="http://schemas.openxmlformats.org/officeDocument/2006/relationships" xmlns:m="http://schemas.openxmlformats.org/officeDocument/2006/math" xmlns:v="urn:schemas-microsoft-com:vml" xmlns:wp14="http://schemas.microsoft.com/office/word/2010/wordprocessingDrawing" xmlns:wp="http://schemas.openxmlformats.org/drawingml/2006/wordprocessingDrawing" xmlns:w10="urn:schemas-microsoft-com:office:word" xmlns:w="http://schemas.openxmlformats.org/wordprocessingml/2006/main" xmlns:w14="http://schemas.microsoft.com/office/word/2010/wordml" xmlns:w15="http://schemas.microsoft.com/office/word/2012/wordml" xmlns:w16se="http://schemas.microsoft.com/office/word/2015/wordml/symex" xmlns:wpg="http://schemas.microsoft.com/office/word/2010/wordprocessingGroup" xmlns:wpi="http://schemas.microsoft.com/office/word/2010/wordprocessingInk" xmlns:wne="http://schemas.microsoft.com/office/word/2006/wordml" xmlns:wps="http://schemas.microsoft.com/office/word/2010/wordprocessingShape" mc:Ignorable="w14 w15 w16se wp14">
   <w:p>
     <w:pPr>
       <w:pStyle w:val="Footer"/>
@@ -4595,7 +4853,7 @@
 </file>
 
 <file path=word/footnotes.xml><?xml version="1.0" encoding="utf-8"?>
-<w:footnotes xmlns:wpc="http://schemas.microsoft.com/office/word/2010/wordprocessingCanvas" xmlns:cx="http://schemas.microsoft.com/office/drawing/2014/chartex" xmlns:cx1="http://schemas.microsoft.com/office/drawing/2015/9/8/chartex" xmlns:cx2="http://schemas.microsoft.com/office/drawing/2015/10/21/chartex" xmlns:cx3="http://schemas.microsoft.com/office/drawing/2016/5/9/chartex" xmlns:cx4="http://schemas.microsoft.com/office/drawing/2016/5/10/chartex" xmlns:cx5="http://schemas.microsoft.com/office/drawing/2016/5/11/chartex" xmlns:cx6="http://schemas.microsoft.com/office/drawing/2016/5/12/chartex" xmlns:cx7="http://schemas.microsoft.com/office/drawing/2016/5/13/chartex" xmlns:cx8="http://schemas.microsoft.com/office/drawing/2016/5/14/chartex" xmlns:mc="http://schemas.openxmlformats.org/markup-compatibility/2006" xmlns:aink="http://schemas.microsoft.com/office/drawing/2016/ink" xmlns:am3d="http://schemas.microsoft.com/office/drawing/2017/model3d" xmlns:o="urn:schemas-microsoft-com:office:office" xmlns:r="http://schemas.openxmlformats.org/officeDocument/2006/relationships" xmlns:m="http://schemas.openxmlformats.org/officeDocument/2006/math" xmlns:v="urn:schemas-microsoft-com:vml" xmlns:wp14="http://schemas.microsoft.com/office/word/2010/wordprocessingDrawing" xmlns:wp="http://schemas.openxmlformats.org/drawingml/2006/wordprocessingDrawing" xmlns:w10="urn:schemas-microsoft-com:office:word" xmlns:w="http://schemas.openxmlformats.org/wordprocessingml/2006/main" xmlns:w14="http://schemas.microsoft.com/office/word/2010/wordml" xmlns:w15="http://schemas.microsoft.com/office/word/2012/wordml" xmlns:w16cid="http://schemas.microsoft.com/office/word/2016/wordml/cid" xmlns:w16se="http://schemas.microsoft.com/office/word/2015/wordml/symex" xmlns:wpg="http://schemas.microsoft.com/office/word/2010/wordprocessingGroup" xmlns:wpi="http://schemas.microsoft.com/office/word/2010/wordprocessingInk" xmlns:wne="http://schemas.microsoft.com/office/word/2006/wordml" xmlns:wps="http://schemas.microsoft.com/office/word/2010/wordprocessingShape" mc:Ignorable="w14 w15 w16se w16cid wp14">
+<w:footnotes xmlns:wpc="http://schemas.microsoft.com/office/word/2010/wordprocessingCanvas" xmlns:cx="http://schemas.microsoft.com/office/drawing/2014/chartex" xmlns:cx1="http://schemas.microsoft.com/office/drawing/2015/9/8/chartex" xmlns:mc="http://schemas.openxmlformats.org/markup-compatibility/2006" xmlns:o="urn:schemas-microsoft-com:office:office" xmlns:r="http://schemas.openxmlformats.org/officeDocument/2006/relationships" xmlns:m="http://schemas.openxmlformats.org/officeDocument/2006/math" xmlns:v="urn:schemas-microsoft-com:vml" xmlns:wp14="http://schemas.microsoft.com/office/word/2010/wordprocessingDrawing" xmlns:wp="http://schemas.openxmlformats.org/drawingml/2006/wordprocessingDrawing" xmlns:w10="urn:schemas-microsoft-com:office:word" xmlns:w="http://schemas.openxmlformats.org/wordprocessingml/2006/main" xmlns:w14="http://schemas.microsoft.com/office/word/2010/wordml" xmlns:w15="http://schemas.microsoft.com/office/word/2012/wordml" xmlns:w16se="http://schemas.microsoft.com/office/word/2015/wordml/symex" xmlns:wpg="http://schemas.microsoft.com/office/word/2010/wordprocessingGroup" xmlns:wpi="http://schemas.microsoft.com/office/word/2010/wordprocessingInk" xmlns:wne="http://schemas.microsoft.com/office/word/2006/wordml" xmlns:wps="http://schemas.microsoft.com/office/word/2010/wordprocessingShape" mc:Ignorable="w14 w15 w16se wp14">
   <w:footnote w:type="separator" w:id="-1">
     <w:p>
       <w:pPr>
@@ -4620,10 +4878,10 @@
 </file>
 
 <file path=word/numbering.xml><?xml version="1.0" encoding="utf-8"?>
-<w:numbering xmlns:wpc="http://schemas.microsoft.com/office/word/2010/wordprocessingCanvas" xmlns:cx="http://schemas.microsoft.com/office/drawing/2014/chartex" xmlns:cx1="http://schemas.microsoft.com/office/drawing/2015/9/8/chartex" xmlns:cx2="http://schemas.microsoft.com/office/drawing/2015/10/21/chartex" xmlns:cx3="http://schemas.microsoft.com/office/drawing/2016/5/9/chartex" xmlns:cx4="http://schemas.microsoft.com/office/drawing/2016/5/10/chartex" xmlns:cx5="http://schemas.microsoft.com/office/drawing/2016/5/11/chartex" xmlns:cx6="http://schemas.microsoft.com/office/drawing/2016/5/12/chartex" xmlns:cx7="http://schemas.microsoft.com/office/drawing/2016/5/13/chartex" xmlns:cx8="http://schemas.microsoft.com/office/drawing/2016/5/14/chartex" xmlns:mc="http://schemas.openxmlformats.org/markup-compatibility/2006" xmlns:aink="http://schemas.microsoft.com/office/drawing/2016/ink" xmlns:am3d="http://schemas.microsoft.com/office/drawing/2017/model3d" xmlns:o="urn:schemas-microsoft-com:office:office" xmlns:r="http://schemas.openxmlformats.org/officeDocument/2006/relationships" xmlns:m="http://schemas.openxmlformats.org/officeDocument/2006/math" xmlns:v="urn:schemas-microsoft-com:vml" xmlns:wp14="http://schemas.microsoft.com/office/word/2010/wordprocessingDrawing" xmlns:wp="http://schemas.openxmlformats.org/drawingml/2006/wordprocessingDrawing" xmlns:w10="urn:schemas-microsoft-com:office:word" xmlns:w="http://schemas.openxmlformats.org/wordprocessingml/2006/main" xmlns:w14="http://schemas.microsoft.com/office/word/2010/wordml" xmlns:w15="http://schemas.microsoft.com/office/word/2012/wordml" xmlns:w16cid="http://schemas.microsoft.com/office/word/2016/wordml/cid" xmlns:w16se="http://schemas.microsoft.com/office/word/2015/wordml/symex" xmlns:wpg="http://schemas.microsoft.com/office/word/2010/wordprocessingGroup" xmlns:wpi="http://schemas.microsoft.com/office/word/2010/wordprocessingInk" xmlns:wne="http://schemas.microsoft.com/office/word/2006/wordml" xmlns:wps="http://schemas.microsoft.com/office/word/2010/wordprocessingShape" mc:Ignorable="w14 w15 w16se w16cid wp14">
+<w:numbering xmlns:wpc="http://schemas.microsoft.com/office/word/2010/wordprocessingCanvas" xmlns:cx="http://schemas.microsoft.com/office/drawing/2014/chartex" xmlns:cx1="http://schemas.microsoft.com/office/drawing/2015/9/8/chartex" xmlns:mc="http://schemas.openxmlformats.org/markup-compatibility/2006" xmlns:o="urn:schemas-microsoft-com:office:office" xmlns:r="http://schemas.openxmlformats.org/officeDocument/2006/relationships" xmlns:m="http://schemas.openxmlformats.org/officeDocument/2006/math" xmlns:v="urn:schemas-microsoft-com:vml" xmlns:wp14="http://schemas.microsoft.com/office/word/2010/wordprocessingDrawing" xmlns:wp="http://schemas.openxmlformats.org/drawingml/2006/wordprocessingDrawing" xmlns:w10="urn:schemas-microsoft-com:office:word" xmlns:w="http://schemas.openxmlformats.org/wordprocessingml/2006/main" xmlns:w14="http://schemas.microsoft.com/office/word/2010/wordml" xmlns:w15="http://schemas.microsoft.com/office/word/2012/wordml" xmlns:w16se="http://schemas.microsoft.com/office/word/2015/wordml/symex" xmlns:wpg="http://schemas.microsoft.com/office/word/2010/wordprocessingGroup" xmlns:wpi="http://schemas.microsoft.com/office/word/2010/wordprocessingInk" xmlns:wne="http://schemas.microsoft.com/office/word/2006/wordml" xmlns:wps="http://schemas.microsoft.com/office/word/2010/wordprocessingShape" mc:Ignorable="w14 w15 w16se wp14">
   <w:numPicBullet w:numPicBulletId="0">
     <w:pict>
-      <v:rect w14:anchorId="2ABC69C6" id="_x0000_i1031" style="width:0;height:1.5pt" o:hralign="center" o:bullet="t" o:hrstd="t" o:hr="t" fillcolor="#a0a0a0" stroked="f"/>
+      <v:rect id="_x0000_i1037" style="width:0;height:1.5pt" o:hralign="center" o:bullet="t" o:hrstd="t" o:hr="t" fillcolor="#a0a0a0" stroked="f"/>
     </w:pict>
   </w:numPicBullet>
   <w:abstractNum w:abstractNumId="0" w15:restartNumberingAfterBreak="0">
@@ -6805,7 +7063,7 @@
 </file>
 
 <file path=word/people.xml><?xml version="1.0" encoding="utf-8"?>
-<w15:people xmlns:wpc="http://schemas.microsoft.com/office/word/2010/wordprocessingCanvas" xmlns:cx="http://schemas.microsoft.com/office/drawing/2014/chartex" xmlns:cx1="http://schemas.microsoft.com/office/drawing/2015/9/8/chartex" xmlns:cx2="http://schemas.microsoft.com/office/drawing/2015/10/21/chartex" xmlns:cx3="http://schemas.microsoft.com/office/drawing/2016/5/9/chartex" xmlns:cx4="http://schemas.microsoft.com/office/drawing/2016/5/10/chartex" xmlns:cx5="http://schemas.microsoft.com/office/drawing/2016/5/11/chartex" xmlns:cx6="http://schemas.microsoft.com/office/drawing/2016/5/12/chartex" xmlns:cx7="http://schemas.microsoft.com/office/drawing/2016/5/13/chartex" xmlns:cx8="http://schemas.microsoft.com/office/drawing/2016/5/14/chartex" xmlns:mc="http://schemas.openxmlformats.org/markup-compatibility/2006" xmlns:aink="http://schemas.microsoft.com/office/drawing/2016/ink" xmlns:am3d="http://schemas.microsoft.com/office/drawing/2017/model3d" xmlns:o="urn:schemas-microsoft-com:office:office" xmlns:r="http://schemas.openxmlformats.org/officeDocument/2006/relationships" xmlns:m="http://schemas.openxmlformats.org/officeDocument/2006/math" xmlns:v="urn:schemas-microsoft-com:vml" xmlns:wp14="http://schemas.microsoft.com/office/word/2010/wordprocessingDrawing" xmlns:wp="http://schemas.openxmlformats.org/drawingml/2006/wordprocessingDrawing" xmlns:w10="urn:schemas-microsoft-com:office:word" xmlns:w="http://schemas.openxmlformats.org/wordprocessingml/2006/main" xmlns:w14="http://schemas.microsoft.com/office/word/2010/wordml" xmlns:w15="http://schemas.microsoft.com/office/word/2012/wordml" xmlns:w16cid="http://schemas.microsoft.com/office/word/2016/wordml/cid" xmlns:w16se="http://schemas.microsoft.com/office/word/2015/wordml/symex" xmlns:wpg="http://schemas.microsoft.com/office/word/2010/wordprocessingGroup" xmlns:wpi="http://schemas.microsoft.com/office/word/2010/wordprocessingInk" xmlns:wne="http://schemas.microsoft.com/office/word/2006/wordml" xmlns:wps="http://schemas.microsoft.com/office/word/2010/wordprocessingShape" mc:Ignorable="w14 w15 w16se w16cid wp14">
+<w15:people xmlns:wpc="http://schemas.microsoft.com/office/word/2010/wordprocessingCanvas" xmlns:cx="http://schemas.microsoft.com/office/drawing/2014/chartex" xmlns:cx1="http://schemas.microsoft.com/office/drawing/2015/9/8/chartex" xmlns:mc="http://schemas.openxmlformats.org/markup-compatibility/2006" xmlns:o="urn:schemas-microsoft-com:office:office" xmlns:r="http://schemas.openxmlformats.org/officeDocument/2006/relationships" xmlns:m="http://schemas.openxmlformats.org/officeDocument/2006/math" xmlns:v="urn:schemas-microsoft-com:vml" xmlns:wp14="http://schemas.microsoft.com/office/word/2010/wordprocessingDrawing" xmlns:wp="http://schemas.openxmlformats.org/drawingml/2006/wordprocessingDrawing" xmlns:w10="urn:schemas-microsoft-com:office:word" xmlns:w="http://schemas.openxmlformats.org/wordprocessingml/2006/main" xmlns:w14="http://schemas.microsoft.com/office/word/2010/wordml" xmlns:w15="http://schemas.microsoft.com/office/word/2012/wordml" xmlns:w16se="http://schemas.microsoft.com/office/word/2015/wordml/symex" xmlns:wpg="http://schemas.microsoft.com/office/word/2010/wordprocessingGroup" xmlns:wpi="http://schemas.microsoft.com/office/word/2010/wordprocessingInk" xmlns:wne="http://schemas.microsoft.com/office/word/2006/wordml" xmlns:wps="http://schemas.microsoft.com/office/word/2010/wordprocessingShape" mc:Ignorable="w14 w15 w16se wp14">
   <w15:person w15:author="Peter Kedron">
     <w15:presenceInfo w15:providerId="None" w15:userId="Peter Kedron"/>
   </w15:person>
@@ -6813,7 +7071,7 @@
 </file>
 
 <file path=word/styles.xml><?xml version="1.0" encoding="utf-8"?>
-<w:styles xmlns:mc="http://schemas.openxmlformats.org/markup-compatibility/2006" xmlns:r="http://schemas.openxmlformats.org/officeDocument/2006/relationships" xmlns:w="http://schemas.openxmlformats.org/wordprocessingml/2006/main" xmlns:w14="http://schemas.microsoft.com/office/word/2010/wordml" xmlns:w15="http://schemas.microsoft.com/office/word/2012/wordml" xmlns:w16cid="http://schemas.microsoft.com/office/word/2016/wordml/cid" xmlns:w16se="http://schemas.microsoft.com/office/word/2015/wordml/symex" mc:Ignorable="w14 w15 w16se w16cid">
+<w:styles xmlns:mc="http://schemas.openxmlformats.org/markup-compatibility/2006" xmlns:r="http://schemas.openxmlformats.org/officeDocument/2006/relationships" xmlns:w="http://schemas.openxmlformats.org/wordprocessingml/2006/main" xmlns:w14="http://schemas.microsoft.com/office/word/2010/wordml" xmlns:w15="http://schemas.microsoft.com/office/word/2012/wordml" xmlns:w16se="http://schemas.microsoft.com/office/word/2015/wordml/symex" mc:Ignorable="w14 w15 w16se">
   <w:docDefaults>
     <w:rPrDefault>
       <w:rPr>
@@ -6829,7 +7087,7 @@
       </w:pPr>
     </w:pPrDefault>
   </w:docDefaults>
-  <w:latentStyles w:defLockedState="0" w:defUIPriority="99" w:defSemiHidden="0" w:defUnhideWhenUsed="0" w:defQFormat="0" w:count="375">
+  <w:latentStyles w:defLockedState="0" w:defUIPriority="99" w:defSemiHidden="0" w:defUnhideWhenUsed="0" w:defQFormat="0" w:count="371">
     <w:lsdException w:name="Normal" w:uiPriority="0" w:qFormat="1"/>
     <w:lsdException w:name="heading 1" w:uiPriority="9" w:qFormat="1"/>
     <w:lsdException w:name="heading 2" w:semiHidden="1" w:uiPriority="9" w:unhideWhenUsed="1" w:qFormat="1"/>
@@ -6935,6 +7193,7 @@
     <w:lsdException w:name="HTML Sample" w:semiHidden="1" w:unhideWhenUsed="1"/>
     <w:lsdException w:name="HTML Typewriter" w:semiHidden="1" w:unhideWhenUsed="1"/>
     <w:lsdException w:name="HTML Variable" w:semiHidden="1" w:unhideWhenUsed="1"/>
+    <w:lsdException w:name="Normal Table" w:semiHidden="1" w:unhideWhenUsed="1"/>
     <w:lsdException w:name="annotation subject" w:semiHidden="1" w:unhideWhenUsed="1"/>
     <w:lsdException w:name="No List" w:semiHidden="1" w:unhideWhenUsed="1"/>
     <w:lsdException w:name="Outline List 1" w:semiHidden="1" w:unhideWhenUsed="1"/>
@@ -6978,8 +7237,10 @@
     <w:lsdException w:name="Table Elegant" w:semiHidden="1" w:unhideWhenUsed="1"/>
     <w:lsdException w:name="Table Professional" w:semiHidden="1" w:unhideWhenUsed="1"/>
     <w:lsdException w:name="Table Subtle 1" w:semiHidden="1" w:unhideWhenUsed="1"/>
+    <w:lsdException w:name="Table Subtle 2" w:semiHidden="1" w:unhideWhenUsed="1"/>
     <w:lsdException w:name="Table Web 1" w:semiHidden="1" w:unhideWhenUsed="1"/>
     <w:lsdException w:name="Table Web 2" w:semiHidden="1" w:unhideWhenUsed="1"/>
+    <w:lsdException w:name="Table Web 3" w:semiHidden="1" w:unhideWhenUsed="1"/>
     <w:lsdException w:name="Balloon Text" w:semiHidden="1" w:unhideWhenUsed="1"/>
     <w:lsdException w:name="Table Grid" w:uiPriority="39"/>
     <w:lsdException w:name="Table Theme" w:semiHidden="1" w:unhideWhenUsed="1"/>
@@ -7198,10 +7459,6 @@
     <w:lsdException w:name="List Table 5 Dark Accent 6" w:uiPriority="50"/>
     <w:lsdException w:name="List Table 6 Colorful Accent 6" w:uiPriority="51"/>
     <w:lsdException w:name="List Table 7 Colorful Accent 6" w:uiPriority="52"/>
-    <w:lsdException w:name="Mention" w:semiHidden="1" w:unhideWhenUsed="1"/>
-    <w:lsdException w:name="Smart Hyperlink" w:semiHidden="1" w:unhideWhenUsed="1"/>
-    <w:lsdException w:name="Hashtag" w:semiHidden="1" w:unhideWhenUsed="1"/>
-    <w:lsdException w:name="Unresolved Mention" w:semiHidden="1" w:unhideWhenUsed="1"/>
   </w:latentStyles>
   <w:style w:type="paragraph" w:default="1" w:styleId="Normal">
     <w:name w:val="Normal"/>
@@ -7881,7 +8138,7 @@
 </file>
 
 <file path=customXml/itemProps1.xml><?xml version="1.0" encoding="utf-8"?>
-<ds:datastoreItem xmlns:ds="http://schemas.openxmlformats.org/officeDocument/2006/customXml" ds:itemID="{7B9F1007-6C45-47C1-B86C-822A9FD18AC0}">
+<ds:datastoreItem xmlns:ds="http://schemas.openxmlformats.org/officeDocument/2006/customXml" ds:itemID="{315578DC-21B4-4D24-BDC8-521D6DF9930B}">
   <ds:schemaRefs>
     <ds:schemaRef ds:uri="http://schemas.openxmlformats.org/officeDocument/2006/bibliography"/>
   </ds:schemaRefs>

</xml_diff>